<commit_message>
- Added bronnen in analyse
</commit_message>
<xml_diff>
--- a/summatieve_opdrachten/P6/Analyse.docx
+++ b/summatieve_opdrachten/P6/Analyse.docx
@@ -9,36 +9,24 @@
           <w:bCs/>
           <w:sz w:val="24"/>
           <w:szCs w:val="24"/>
-          <w:lang w:val="en-US"/>
         </w:rPr>
       </w:pPr>
-      <w:proofErr w:type="spellStart"/>
       <w:r>
         <w:rPr>
           <w:b/>
           <w:bCs/>
           <w:sz w:val="24"/>
           <w:szCs w:val="24"/>
-          <w:lang w:val="en-US"/>
         </w:rPr>
         <w:t>Analyse</w:t>
       </w:r>
-      <w:proofErr w:type="spellEnd"/>
     </w:p>
     <w:p>
       <w:r>
         <w:t>Ik heb de r</w:t>
       </w:r>
       <w:r>
-        <w:t xml:space="preserve">esultaten in een </w:t>
-      </w:r>
-      <w:proofErr w:type="spellStart"/>
-      <w:r>
-        <w:t>excel</w:t>
-      </w:r>
-      <w:proofErr w:type="spellEnd"/>
-      <w:r>
-        <w:t xml:space="preserve"> plot neergezet en zie hier het volgende in:</w:t>
+        <w:t>esultaten in een excel plot neergezet en zie hier het volgende in:</w:t>
       </w:r>
     </w:p>
     <w:p>
@@ -62,17 +50,8 @@
         </w:numPr>
       </w:pPr>
       <w:r>
-        <w:t xml:space="preserve">De tijdwinst per </w:t>
-      </w:r>
-      <w:proofErr w:type="spellStart"/>
-      <w:r>
-        <w:t>processes</w:t>
-      </w:r>
-      <w:proofErr w:type="spellEnd"/>
-      <w:r>
-        <w:t xml:space="preserve"> komt losjes over een met </w:t>
-      </w:r>
-      <w:proofErr w:type="spellStart"/>
+        <w:t xml:space="preserve">De tijdwinst per processes komt losjes over een met </w:t>
+      </w:r>
       <w:r>
         <w:t>Amdahl</w:t>
       </w:r>
@@ -80,27 +59,10 @@
         <w:t>’</w:t>
       </w:r>
       <w:r>
-        <w:t>s</w:t>
-      </w:r>
-      <w:proofErr w:type="spellEnd"/>
-      <w:r>
-        <w:t xml:space="preserve"> </w:t>
-      </w:r>
-      <w:proofErr w:type="spellStart"/>
-      <w:r>
-        <w:t>law</w:t>
-      </w:r>
-      <w:proofErr w:type="spellEnd"/>
-      <w:r>
-        <w:t xml:space="preserve">, ik kon er niet meer dan 4 </w:t>
-      </w:r>
-      <w:proofErr w:type="spellStart"/>
-      <w:r>
-        <w:t>chceken</w:t>
-      </w:r>
-      <w:proofErr w:type="spellEnd"/>
-      <w:r>
-        <w:t xml:space="preserve"> maar de trend lijkt op de 50% parallel versie.</w:t>
+        <w:t>s law</w:t>
+      </w:r>
+      <w:r>
+        <w:t>, ik kon er niet meer dan 4 chceken maar de trend lijkt op de 50% parallel versie.</w:t>
       </w:r>
     </w:p>
     <w:p>
@@ -146,6 +108,40 @@
       </w:r>
       <w:r>
         <w:t>deze opdracht, dit komt omdat het niet zo simpel was als verwacht. Op een gegeven moment dacht ik aan een soort gelijke oplossing als die van mijn bron maar ik verwachte dat het slomer zou zijn. Dus ging ik verder naar bronnen zoeken tot ik probeerde het te programmeren en zag dat het tijdwinst kon opleveren. Ik heb uiteindelijk veel van deze opdracht geleerd, als er een ding is wat ik zou verbeteren is het algoritme volgens de verbeteringen die in de bron beschreven staan. Maar al met al ben ik tevreden met de uitkomst.</w:t>
+      </w:r>
+    </w:p>
+    <w:p/>
+    <w:p>
+      <w:pPr>
+        <w:rPr>
+          <w:b/>
+          <w:bCs/>
+          <w:sz w:val="24"/>
+          <w:szCs w:val="24"/>
+        </w:rPr>
+      </w:pPr>
+      <w:r>
+        <w:rPr>
+          <w:b/>
+          <w:bCs/>
+          <w:sz w:val="24"/>
+          <w:szCs w:val="24"/>
+        </w:rPr>
+        <w:t>Bron</w:t>
+      </w:r>
+      <w:r>
+        <w:rPr>
+          <w:b/>
+          <w:bCs/>
+          <w:sz w:val="24"/>
+          <w:szCs w:val="24"/>
+        </w:rPr>
+        <w:t>nen</w:t>
+      </w:r>
+    </w:p>
+    <w:p>
+      <w:r>
+        <w:t>https://www.massey.ac.nz/~mjjohnso/notes/59735/seminars1/01077635.pdf</w:t>
       </w:r>
     </w:p>
     <w:sectPr>

</xml_diff>